<commit_message>
Documentación Sistema de Información
</commit_message>
<xml_diff>
--- a/app/1_app_doc_proyecto/6to_Trim/6_2_plan_respaldo/6_2_1_plan_respaldo.docx
+++ b/app/1_app_doc_proyecto/6to_Trim/6_2_plan_respaldo/6_2_1_plan_respaldo.docx
@@ -125,7 +125,7 @@
           </mc:Choice>
           <mc:Fallback>
             <w:pict>
-              <v:group w14:anchorId="6F515DD0" id="Grupo 32" o:spid="_x0000_s1026" style="width:274.3pt;height:192.45pt;mso-position-horizontal-relative:char;mso-position-vertical-relative:line" coordsize="34836,24441" o:gfxdata="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">
+              <v:group w14:anchorId="692B6072" id="Grupo 32" o:spid="_x0000_s1026" style="width:274.3pt;height:192.45pt;mso-position-horizontal-relative:char;mso-position-vertical-relative:line" coordsize="34836,24441" o:gfxdata="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">
                 <v:shapetype id="_x0000_t75" coordsize="21600,21600" o:spt="75" o:preferrelative="t" path="m@4@5l@4@11@9@11@9@5xe" filled="f" stroked="f">
                   <v:stroke joinstyle="miter"/>
                   <v:formulas>
@@ -4183,21 +4183,7 @@
                               <w:rPr>
                                 <w:color w:val="000000"/>
                               </w:rPr>
-                              <w:t xml:space="preserve">Se detallarán los requisitos hardware de las estaciones </w:t>
-                            </w:r>
-                            <w:proofErr w:type="gramStart"/>
-                            <w:r>
-                              <w:rPr>
-                                <w:color w:val="000000"/>
-                              </w:rPr>
-                              <w:t>cliente</w:t>
-                            </w:r>
-                            <w:proofErr w:type="gramEnd"/>
-                            <w:r>
-                              <w:rPr>
-                                <w:color w:val="000000"/>
-                              </w:rPr>
-                              <w:t xml:space="preserve"> necesarios para la ejecución del sistema, diferenciando entre requisitos mínimos y recomendados.</w:t>
+                              <w:t>Se detallarán los requisitos hardware de las estaciones cliente necesarios para la ejecución del sistema, diferenciando entre requisitos mínimos y recomendados.</w:t>
                             </w:r>
                           </w:p>
                         </w:txbxContent>
@@ -4227,21 +4213,7 @@
                         <w:rPr>
                           <w:color w:val="000000"/>
                         </w:rPr>
-                        <w:t xml:space="preserve">Se detallarán los requisitos hardware de las estaciones </w:t>
-                      </w:r>
-                      <w:proofErr w:type="gramStart"/>
-                      <w:r>
-                        <w:rPr>
-                          <w:color w:val="000000"/>
-                        </w:rPr>
-                        <w:t>cliente</w:t>
-                      </w:r>
-                      <w:proofErr w:type="gramEnd"/>
-                      <w:r>
-                        <w:rPr>
-                          <w:color w:val="000000"/>
-                        </w:rPr>
-                        <w:t xml:space="preserve"> necesarios para la ejecución del sistema, diferenciando entre requisitos mínimos y recomendados.</w:t>
+                        <w:t>Se detallarán los requisitos hardware de las estaciones cliente necesarios para la ejecución del sistema, diferenciando entre requisitos mínimos y recomendados.</w:t>
                       </w:r>
                     </w:p>
                   </w:txbxContent>
@@ -5949,21 +5921,7 @@
                               <w:rPr>
                                 <w:color w:val="000000"/>
                               </w:rPr>
-                              <w:t xml:space="preserve">En este apartado se ofrecerá un listado completo de todos los recursos software </w:t>
-                            </w:r>
-                            <w:proofErr w:type="gramStart"/>
-                            <w:r>
-                              <w:rPr>
-                                <w:color w:val="000000"/>
-                              </w:rPr>
-                              <w:t>necesarios</w:t>
-                            </w:r>
-                            <w:proofErr w:type="gramEnd"/>
-                            <w:r>
-                              <w:rPr>
-                                <w:color w:val="000000"/>
-                              </w:rPr>
-                              <w:t xml:space="preserve"> para la compilación, instalación y configuración del sistema. Como recursos más importantes podemos destacar sistema operativo, servicios de red, servidor de aplicaciones, servidor de base de datos, compilador, máquina virtual de java...</w:t>
+                              <w:t>En este apartado se ofrecerá un listado completo de todos los recursos software necesarios para la compilación, instalación y configuración del sistema. Como recursos más importantes podemos destacar sistema operativo, servicios de red, servidor de aplicaciones, servidor de base de datos, compilador, máquina virtual de java...</w:t>
                             </w:r>
                           </w:p>
                           <w:p>
@@ -6015,21 +5973,7 @@
                         <w:rPr>
                           <w:color w:val="000000"/>
                         </w:rPr>
-                        <w:t xml:space="preserve">En este apartado se ofrecerá un listado completo de todos los recursos software </w:t>
-                      </w:r>
-                      <w:proofErr w:type="gramStart"/>
-                      <w:r>
-                        <w:rPr>
-                          <w:color w:val="000000"/>
-                        </w:rPr>
-                        <w:t>necesarios</w:t>
-                      </w:r>
-                      <w:proofErr w:type="gramEnd"/>
-                      <w:r>
-                        <w:rPr>
-                          <w:color w:val="000000"/>
-                        </w:rPr>
-                        <w:t xml:space="preserve"> para la compilación, instalación y configuración del sistema. Como recursos más importantes podemos destacar sistema operativo, servicios de red, servidor de aplicaciones, servidor de base de datos, compilador, máquina virtual de java...</w:t>
+                        <w:t>En este apartado se ofrecerá un listado completo de todos los recursos software necesarios para la compilación, instalación y configuración del sistema. Como recursos más importantes podemos destacar sistema operativo, servicios de red, servidor de aplicaciones, servidor de base de datos, compilador, máquina virtual de java...</w:t>
                       </w:r>
                     </w:p>
                     <w:p>
@@ -6694,35 +6638,7 @@
                               <w:rPr>
                                 <w:color w:val="000000"/>
                               </w:rPr>
-                              <w:t>Estos sistemas con los que existe relación pueden ser otros sistemas de la organización (gestión de personal, inventarios, agenda...), sistemas horizontales de la Junta de Andalucía (@firma, @</w:t>
-                            </w:r>
-                            <w:proofErr w:type="spellStart"/>
-                            <w:r>
-                              <w:rPr>
-                                <w:color w:val="000000"/>
-                              </w:rPr>
-                              <w:t>ries</w:t>
-                            </w:r>
-                            <w:proofErr w:type="spellEnd"/>
-                            <w:r>
-                              <w:rPr>
-                                <w:color w:val="000000"/>
-                              </w:rPr>
-                              <w:t xml:space="preserve">, </w:t>
-                            </w:r>
-                            <w:proofErr w:type="spellStart"/>
-                            <w:r>
-                              <w:rPr>
-                                <w:color w:val="000000"/>
-                              </w:rPr>
-                              <w:t>Trew</w:t>
-                            </w:r>
-                            <w:proofErr w:type="spellEnd"/>
-                            <w:r>
-                              <w:rPr>
-                                <w:color w:val="000000"/>
-                              </w:rPr>
-                              <w:t>@...) o sistemas externos (sistemas de información geográfica, servidores de noticias...).</w:t>
+                              <w:t>Estos sistemas con los que existe relación pueden ser otros sistemas de la organización (gestión de personal, inventarios, agenda...), sistemas horizontales de la Junta de Andalucía (@firma, @ries, Trew@...) o sistemas externos (sistemas de información geográfica, servidores de noticias...).</w:t>
                             </w:r>
                           </w:p>
                           <w:p>
@@ -6750,21 +6666,7 @@
                               <w:rPr>
                                 <w:color w:val="000000"/>
                               </w:rPr>
-                              <w:t>Como ejemplo, este sería un ejemplo de alta en @</w:t>
-                            </w:r>
-                            <w:proofErr w:type="spellStart"/>
-                            <w:r>
-                              <w:rPr>
-                                <w:color w:val="000000"/>
-                              </w:rPr>
-                              <w:t>ries</w:t>
-                            </w:r>
-                            <w:proofErr w:type="spellEnd"/>
-                            <w:r>
-                              <w:rPr>
-                                <w:color w:val="000000"/>
-                              </w:rPr>
-                              <w:t>:</w:t>
+                              <w:t>Como ejemplo, este sería un ejemplo de alta en @ries:</w:t>
                             </w:r>
                           </w:p>
                           <w:p>
@@ -6828,17 +6730,8 @@
                                       <w:b/>
                                       <w:color w:val="000000"/>
                                     </w:rPr>
-                                    <w:t>@</w:t>
+                                    <w:t>@ries</w:t>
                                   </w:r>
-                                  <w:proofErr w:type="spellStart"/>
-                                  <w:r>
-                                    <w:rPr>
-                                      <w:b/>
-                                      <w:color w:val="000000"/>
-                                    </w:rPr>
-                                    <w:t>ries</w:t>
-                                  </w:r>
-                                  <w:proofErr w:type="spellEnd"/>
                                 </w:p>
                               </w:tc>
                             </w:tr>
@@ -7041,35 +6934,7 @@
                                     <w:rPr>
                                       <w:color w:val="000000"/>
                                     </w:rPr>
-                                    <w:t>Solicitud de alta de aplicación en @</w:t>
-                                  </w:r>
-                                  <w:proofErr w:type="spellStart"/>
-                                  <w:r>
-                                    <w:rPr>
-                                      <w:color w:val="000000"/>
-                                    </w:rPr>
-                                    <w:t>ries</w:t>
-                                  </w:r>
-                                  <w:proofErr w:type="spellEnd"/>
-                                  <w:r>
-                                    <w:rPr>
-                                      <w:color w:val="000000"/>
-                                    </w:rPr>
-                                    <w:t xml:space="preserve">, cumplimentando el documento de registro que se puede obtener en la </w:t>
-                                  </w:r>
-                                  <w:proofErr w:type="spellStart"/>
-                                  <w:r>
-                                    <w:rPr>
-                                      <w:color w:val="000000"/>
-                                    </w:rPr>
-                                    <w:t>url</w:t>
-                                  </w:r>
-                                  <w:proofErr w:type="spellEnd"/>
-                                  <w:r>
-                                    <w:rPr>
-                                      <w:color w:val="000000"/>
-                                    </w:rPr>
-                                    <w:t>...</w:t>
+                                    <w:t>Solicitud de alta de aplicación en @ries, cumplimentando el documento de registro que se puede obtener en la url...</w:t>
                                   </w:r>
                                 </w:p>
                               </w:tc>
@@ -7199,21 +7064,7 @@
                                     <w:rPr>
                                       <w:color w:val="000000"/>
                                     </w:rPr>
-                                    <w:t>Si se anexan ficheros, es necesario tener acceso vía FTP al servidor proporcionado por @</w:t>
-                                  </w:r>
-                                  <w:proofErr w:type="spellStart"/>
-                                  <w:r>
-                                    <w:rPr>
-                                      <w:color w:val="000000"/>
-                                    </w:rPr>
-                                    <w:t>ries</w:t>
-                                  </w:r>
-                                  <w:proofErr w:type="spellEnd"/>
-                                  <w:r>
-                                    <w:rPr>
-                                      <w:color w:val="000000"/>
-                                    </w:rPr>
-                                    <w:t>.</w:t>
+                                    <w:t>Si se anexan ficheros, es necesario tener acceso vía FTP al servidor proporcionado por @ries.</w:t>
                                   </w:r>
                                 </w:p>
                               </w:tc>
@@ -7281,35 +7132,7 @@
                                     <w:rPr>
                                       <w:color w:val="000000"/>
                                     </w:rPr>
-                                    <w:t>Sólo se tendrá comunicación con @</w:t>
-                                  </w:r>
-                                  <w:proofErr w:type="spellStart"/>
-                                  <w:r>
-                                    <w:rPr>
-                                      <w:color w:val="000000"/>
-                                    </w:rPr>
-                                    <w:t>ries</w:t>
-                                  </w:r>
-                                  <w:proofErr w:type="spellEnd"/>
-                                  <w:r>
-                                    <w:rPr>
-                                      <w:color w:val="000000"/>
-                                    </w:rPr>
-                                    <w:t xml:space="preserve"> desde las </w:t>
-                                  </w:r>
-                                  <w:proofErr w:type="spellStart"/>
-                                  <w:r>
-                                    <w:rPr>
-                                      <w:color w:val="000000"/>
-                                    </w:rPr>
-                                    <w:t>IPs</w:t>
-                                  </w:r>
-                                  <w:proofErr w:type="spellEnd"/>
-                                  <w:r>
-                                    <w:rPr>
-                                      <w:color w:val="000000"/>
-                                    </w:rPr>
-                                    <w:t xml:space="preserve"> indicadas en la solicitud.</w:t>
+                                    <w:t>Sólo se tendrá comunicación con @ries desde las IPs indicadas en la solicitud.</w:t>
                                   </w:r>
                                 </w:p>
                               </w:tc>
@@ -7361,35 +7184,7 @@
                         <w:rPr>
                           <w:color w:val="000000"/>
                         </w:rPr>
-                        <w:t>Estos sistemas con los que existe relación pueden ser otros sistemas de la organización (gestión de personal, inventarios, agenda...), sistemas horizontales de la Junta de Andalucía (@firma, @</w:t>
-                      </w:r>
-                      <w:proofErr w:type="spellStart"/>
-                      <w:r>
-                        <w:rPr>
-                          <w:color w:val="000000"/>
-                        </w:rPr>
-                        <w:t>ries</w:t>
-                      </w:r>
-                      <w:proofErr w:type="spellEnd"/>
-                      <w:r>
-                        <w:rPr>
-                          <w:color w:val="000000"/>
-                        </w:rPr>
-                        <w:t xml:space="preserve">, </w:t>
-                      </w:r>
-                      <w:proofErr w:type="spellStart"/>
-                      <w:r>
-                        <w:rPr>
-                          <w:color w:val="000000"/>
-                        </w:rPr>
-                        <w:t>Trew</w:t>
-                      </w:r>
-                      <w:proofErr w:type="spellEnd"/>
-                      <w:r>
-                        <w:rPr>
-                          <w:color w:val="000000"/>
-                        </w:rPr>
-                        <w:t>@...) o sistemas externos (sistemas de información geográfica, servidores de noticias...).</w:t>
+                        <w:t>Estos sistemas con los que existe relación pueden ser otros sistemas de la organización (gestión de personal, inventarios, agenda...), sistemas horizontales de la Junta de Andalucía (@firma, @ries, Trew@...) o sistemas externos (sistemas de información geográfica, servidores de noticias...).</w:t>
                       </w:r>
                     </w:p>
                     <w:p>
@@ -7417,21 +7212,7 @@
                         <w:rPr>
                           <w:color w:val="000000"/>
                         </w:rPr>
-                        <w:t>Como ejemplo, este sería un ejemplo de alta en @</w:t>
-                      </w:r>
-                      <w:proofErr w:type="spellStart"/>
-                      <w:r>
-                        <w:rPr>
-                          <w:color w:val="000000"/>
-                        </w:rPr>
-                        <w:t>ries</w:t>
-                      </w:r>
-                      <w:proofErr w:type="spellEnd"/>
-                      <w:r>
-                        <w:rPr>
-                          <w:color w:val="000000"/>
-                        </w:rPr>
-                        <w:t>:</w:t>
+                        <w:t>Como ejemplo, este sería un ejemplo de alta en @ries:</w:t>
                       </w:r>
                     </w:p>
                     <w:p>
@@ -7495,17 +7276,8 @@
                                 <w:b/>
                                 <w:color w:val="000000"/>
                               </w:rPr>
-                              <w:t>@</w:t>
+                              <w:t>@ries</w:t>
                             </w:r>
-                            <w:proofErr w:type="spellStart"/>
-                            <w:r>
-                              <w:rPr>
-                                <w:b/>
-                                <w:color w:val="000000"/>
-                              </w:rPr>
-                              <w:t>ries</w:t>
-                            </w:r>
-                            <w:proofErr w:type="spellEnd"/>
                           </w:p>
                         </w:tc>
                       </w:tr>
@@ -7708,35 +7480,7 @@
                               <w:rPr>
                                 <w:color w:val="000000"/>
                               </w:rPr>
-                              <w:t>Solicitud de alta de aplicación en @</w:t>
-                            </w:r>
-                            <w:proofErr w:type="spellStart"/>
-                            <w:r>
-                              <w:rPr>
-                                <w:color w:val="000000"/>
-                              </w:rPr>
-                              <w:t>ries</w:t>
-                            </w:r>
-                            <w:proofErr w:type="spellEnd"/>
-                            <w:r>
-                              <w:rPr>
-                                <w:color w:val="000000"/>
-                              </w:rPr>
-                              <w:t xml:space="preserve">, cumplimentando el documento de registro que se puede obtener en la </w:t>
-                            </w:r>
-                            <w:proofErr w:type="spellStart"/>
-                            <w:r>
-                              <w:rPr>
-                                <w:color w:val="000000"/>
-                              </w:rPr>
-                              <w:t>url</w:t>
-                            </w:r>
-                            <w:proofErr w:type="spellEnd"/>
-                            <w:r>
-                              <w:rPr>
-                                <w:color w:val="000000"/>
-                              </w:rPr>
-                              <w:t>...</w:t>
+                              <w:t>Solicitud de alta de aplicación en @ries, cumplimentando el documento de registro que se puede obtener en la url...</w:t>
                             </w:r>
                           </w:p>
                         </w:tc>
@@ -7866,21 +7610,7 @@
                               <w:rPr>
                                 <w:color w:val="000000"/>
                               </w:rPr>
-                              <w:t>Si se anexan ficheros, es necesario tener acceso vía FTP al servidor proporcionado por @</w:t>
-                            </w:r>
-                            <w:proofErr w:type="spellStart"/>
-                            <w:r>
-                              <w:rPr>
-                                <w:color w:val="000000"/>
-                              </w:rPr>
-                              <w:t>ries</w:t>
-                            </w:r>
-                            <w:proofErr w:type="spellEnd"/>
-                            <w:r>
-                              <w:rPr>
-                                <w:color w:val="000000"/>
-                              </w:rPr>
-                              <w:t>.</w:t>
+                              <w:t>Si se anexan ficheros, es necesario tener acceso vía FTP al servidor proporcionado por @ries.</w:t>
                             </w:r>
                           </w:p>
                         </w:tc>
@@ -7948,35 +7678,7 @@
                               <w:rPr>
                                 <w:color w:val="000000"/>
                               </w:rPr>
-                              <w:t>Sólo se tendrá comunicación con @</w:t>
-                            </w:r>
-                            <w:proofErr w:type="spellStart"/>
-                            <w:r>
-                              <w:rPr>
-                                <w:color w:val="000000"/>
-                              </w:rPr>
-                              <w:t>ries</w:t>
-                            </w:r>
-                            <w:proofErr w:type="spellEnd"/>
-                            <w:r>
-                              <w:rPr>
-                                <w:color w:val="000000"/>
-                              </w:rPr>
-                              <w:t xml:space="preserve"> desde las </w:t>
-                            </w:r>
-                            <w:proofErr w:type="spellStart"/>
-                            <w:r>
-                              <w:rPr>
-                                <w:color w:val="000000"/>
-                              </w:rPr>
-                              <w:t>IPs</w:t>
-                            </w:r>
-                            <w:proofErr w:type="spellEnd"/>
-                            <w:r>
-                              <w:rPr>
-                                <w:color w:val="000000"/>
-                              </w:rPr>
-                              <w:t xml:space="preserve"> indicadas en la solicitud.</w:t>
+                              <w:t>Sólo se tendrá comunicación con @ries desde las IPs indicadas en la solicitud.</w:t>
                             </w:r>
                           </w:p>
                         </w:tc>
@@ -8798,21 +8500,7 @@
                               <w:rPr>
                                 <w:color w:val="000000"/>
                               </w:rPr>
-                              <w:t xml:space="preserve">En este apartado se describirá el procedimiento de instalación del software base. Para cada uno de los componentes software </w:t>
-                            </w:r>
-                            <w:proofErr w:type="gramStart"/>
-                            <w:r>
-                              <w:rPr>
-                                <w:color w:val="000000"/>
-                              </w:rPr>
-                              <w:t>utilizados</w:t>
-                            </w:r>
-                            <w:proofErr w:type="gramEnd"/>
-                            <w:r>
-                              <w:rPr>
-                                <w:color w:val="000000"/>
-                              </w:rPr>
-                              <w:t xml:space="preserve"> se indicará una pequeña descripción del software, la localización en la que se puede obtener, la descripción detallada de todos los pasos que componen su instalación, el procedimiento de configuración y los parámetros a configurar. Toda esta información se cumplimentará en la tabla adjunta (se incluirá una tabla para cada componente software).</w:t>
+                              <w:t>En este apartado se describirá el procedimiento de instalación del software base. Para cada uno de los componentes software utilizados se indicará una pequeña descripción del software, la localización en la que se puede obtener, la descripción detallada de todos los pasos que componen su instalación, el procedimiento de configuración y los parámetros a configurar. Toda esta información se cumplimentará en la tabla adjunta (se incluirá una tabla para cada componente software).</w:t>
                             </w:r>
                           </w:p>
                           <w:p>
@@ -8870,21 +8558,7 @@
                         <w:rPr>
                           <w:color w:val="000000"/>
                         </w:rPr>
-                        <w:t xml:space="preserve">En este apartado se describirá el procedimiento de instalación del software base. Para cada uno de los componentes software </w:t>
-                      </w:r>
-                      <w:proofErr w:type="gramStart"/>
-                      <w:r>
-                        <w:rPr>
-                          <w:color w:val="000000"/>
-                        </w:rPr>
-                        <w:t>utilizados</w:t>
-                      </w:r>
-                      <w:proofErr w:type="gramEnd"/>
-                      <w:r>
-                        <w:rPr>
-                          <w:color w:val="000000"/>
-                        </w:rPr>
-                        <w:t xml:space="preserve"> se indicará una pequeña descripción del software, la localización en la que se puede obtener, la descripción detallada de todos los pasos que componen su instalación, el procedimiento de configuración y los parámetros a configurar. Toda esta información se cumplimentará en la tabla adjunta (se incluirá una tabla para cada componente software).</w:t>
+                        <w:t>En este apartado se describirá el procedimiento de instalación del software base. Para cada uno de los componentes software utilizados se indicará una pequeña descripción del software, la localización en la que se puede obtener, la descripción detallada de todos los pasos que componen su instalación, el procedimiento de configuración y los parámetros a configurar. Toda esta información se cumplimentará en la tabla adjunta (se incluirá una tabla para cada componente software).</w:t>
                       </w:r>
                     </w:p>
                     <w:p>
@@ -9666,35 +9340,7 @@
               <w:rPr>
                 <w:color w:val="000000"/>
               </w:rPr>
-              <w:t xml:space="preserve">[Ubicación (BBDD, fichero </w:t>
-            </w:r>
-            <w:proofErr w:type="spellStart"/>
-            <w:r>
-              <w:rPr>
-                <w:color w:val="000000"/>
-              </w:rPr>
-              <w:t>xml</w:t>
-            </w:r>
-            <w:proofErr w:type="spellEnd"/>
-            <w:r>
-              <w:rPr>
-                <w:color w:val="000000"/>
-              </w:rPr>
-              <w:t xml:space="preserve">, </w:t>
-            </w:r>
-            <w:proofErr w:type="spellStart"/>
-            <w:r>
-              <w:rPr>
-                <w:color w:val="000000"/>
-              </w:rPr>
-              <w:t>properties</w:t>
-            </w:r>
-            <w:proofErr w:type="spellEnd"/>
-            <w:r>
-              <w:rPr>
-                <w:color w:val="000000"/>
-              </w:rPr>
-              <w:t>...)]</w:t>
+              <w:t>[Ubicación (BBDD, fichero xml, properties...)]</w:t>
             </w:r>
           </w:p>
         </w:tc>
@@ -9793,35 +9439,7 @@
               <w:rPr>
                 <w:color w:val="000000"/>
               </w:rPr>
-              <w:t xml:space="preserve">[Ubicación (BBDD, fichero </w:t>
-            </w:r>
-            <w:proofErr w:type="spellStart"/>
-            <w:r>
-              <w:rPr>
-                <w:color w:val="000000"/>
-              </w:rPr>
-              <w:t>xml</w:t>
-            </w:r>
-            <w:proofErr w:type="spellEnd"/>
-            <w:r>
-              <w:rPr>
-                <w:color w:val="000000"/>
-              </w:rPr>
-              <w:t xml:space="preserve">, </w:t>
-            </w:r>
-            <w:proofErr w:type="spellStart"/>
-            <w:r>
-              <w:rPr>
-                <w:color w:val="000000"/>
-              </w:rPr>
-              <w:t>properties</w:t>
-            </w:r>
-            <w:proofErr w:type="spellEnd"/>
-            <w:r>
-              <w:rPr>
-                <w:color w:val="000000"/>
-              </w:rPr>
-              <w:t>...)]</w:t>
+              <w:t>[Ubicación (BBDD, fichero xml, properties...)]</w:t>
             </w:r>
           </w:p>
         </w:tc>
@@ -10155,18 +9773,8 @@
                                       <w:color w:val="000000"/>
                                       <w:szCs w:val="20"/>
                                     </w:rPr>
-                                    <w:t xml:space="preserve">Configuración: </w:t>
+                                    <w:t>Configuración: Datasource</w:t>
                                   </w:r>
-                                  <w:proofErr w:type="spellStart"/>
-                                  <w:r>
-                                    <w:rPr>
-                                      <w:b/>
-                                      <w:color w:val="000000"/>
-                                      <w:szCs w:val="20"/>
-                                    </w:rPr>
-                                    <w:t>Datasource</w:t>
-                                  </w:r>
-                                  <w:proofErr w:type="spellEnd"/>
                                 </w:p>
                               </w:tc>
                             </w:tr>
@@ -10396,17 +10004,8 @@
                                       <w:color w:val="000000"/>
                                       <w:szCs w:val="20"/>
                                     </w:rPr>
-                                    <w:t>Fichero [directorio de despliegue]/WEB-INF/</w:t>
+                                    <w:t>Fichero [directorio de despliegue]/WEB-INF/bd.properties</w:t>
                                   </w:r>
-                                  <w:proofErr w:type="spellStart"/>
-                                  <w:r>
-                                    <w:rPr>
-                                      <w:color w:val="000000"/>
-                                      <w:szCs w:val="20"/>
-                                    </w:rPr>
-                                    <w:t>bd.properties</w:t>
-                                  </w:r>
-                                  <w:proofErr w:type="spellEnd"/>
                                 </w:p>
                               </w:tc>
                             </w:tr>
@@ -10654,39 +10253,20 @@
                                       <w:color w:val="000000"/>
                                     </w:rPr>
                                   </w:pPr>
-                                  <w:proofErr w:type="spellStart"/>
                                   <w:r>
                                     <w:rPr>
                                       <w:color w:val="000000"/>
                                       <w:szCs w:val="20"/>
                                     </w:rPr>
-                                    <w:t>cad_conexion</w:t>
+                                    <w:t xml:space="preserve">cad_conexion: </w:t>
                                   </w:r>
-                                  <w:proofErr w:type="spellEnd"/>
-                                  <w:r>
-                                    <w:rPr>
-                                      <w:color w:val="000000"/>
-                                      <w:szCs w:val="20"/>
-                                    </w:rPr>
-                                    <w:t xml:space="preserve">: </w:t>
-                                  </w:r>
-                                  <w:proofErr w:type="spellStart"/>
                                   <w:r>
                                     <w:rPr>
                                       <w:rFonts w:ascii="Courier New" w:eastAsia="Courier New" w:hAnsi="Courier New" w:cs="Courier New"/>
                                       <w:color w:val="000000"/>
                                       <w:szCs w:val="20"/>
                                     </w:rPr>
-                                    <w:t>jdbc:oracle:thin</w:t>
-                                  </w:r>
-                                  <w:proofErr w:type="spellEnd"/>
-                                  <w:r>
-                                    <w:rPr>
-                                      <w:rFonts w:ascii="Courier New" w:eastAsia="Courier New" w:hAnsi="Courier New" w:cs="Courier New"/>
-                                      <w:color w:val="000000"/>
-                                      <w:szCs w:val="20"/>
-                                    </w:rPr>
-                                    <w:t>:@127.0.0.1:1521:MIBD</w:t>
+                                    <w:t>jdbc:oracle:thin:@127.0.0.1:1521:MIBD</w:t>
                                   </w:r>
                                 </w:p>
                                 <w:p>
@@ -10706,17 +10286,8 @@
                                       <w:color w:val="000000"/>
                                       <w:szCs w:val="20"/>
                                     </w:rPr>
-                                    <w:t xml:space="preserve">driver: </w:t>
+                                    <w:t>driver: oracle.jdbc.driver.OracleDriver</w:t>
                                   </w:r>
-                                  <w:proofErr w:type="spellStart"/>
-                                  <w:r>
-                                    <w:rPr>
-                                      <w:color w:val="000000"/>
-                                      <w:szCs w:val="20"/>
-                                    </w:rPr>
-                                    <w:t>oracle.jdbc.driver.OracleDriver</w:t>
-                                  </w:r>
-                                  <w:proofErr w:type="spellEnd"/>
                                 </w:p>
                                 <w:p>
                                   <w:pPr>
@@ -10735,33 +10306,8 @@
                                       <w:color w:val="000000"/>
                                       <w:szCs w:val="20"/>
                                     </w:rPr>
-                                    <w:t xml:space="preserve">nombre: </w:t>
+                                    <w:t>nombre: jdbc/conexion</w:t>
                                   </w:r>
-                                  <w:proofErr w:type="spellStart"/>
-                                  <w:r>
-                                    <w:rPr>
-                                      <w:color w:val="000000"/>
-                                      <w:szCs w:val="20"/>
-                                    </w:rPr>
-                                    <w:t>jdbc</w:t>
-                                  </w:r>
-                                  <w:proofErr w:type="spellEnd"/>
-                                  <w:r>
-                                    <w:rPr>
-                                      <w:color w:val="000000"/>
-                                      <w:szCs w:val="20"/>
-                                    </w:rPr>
-                                    <w:t>/</w:t>
-                                  </w:r>
-                                  <w:proofErr w:type="spellStart"/>
-                                  <w:r>
-                                    <w:rPr>
-                                      <w:color w:val="000000"/>
-                                      <w:szCs w:val="20"/>
-                                    </w:rPr>
-                                    <w:t>conexion</w:t>
-                                  </w:r>
-                                  <w:proofErr w:type="spellEnd"/>
                                 </w:p>
                                 <w:p>
                                   <w:pPr>
@@ -10780,17 +10326,8 @@
                                       <w:color w:val="000000"/>
                                       <w:szCs w:val="20"/>
                                     </w:rPr>
-                                    <w:t xml:space="preserve">usuario: </w:t>
+                                    <w:t>usuario: user</w:t>
                                   </w:r>
-                                  <w:proofErr w:type="spellStart"/>
-                                  <w:r>
-                                    <w:rPr>
-                                      <w:color w:val="000000"/>
-                                      <w:szCs w:val="20"/>
-                                    </w:rPr>
-                                    <w:t>user</w:t>
-                                  </w:r>
-                                  <w:proofErr w:type="spellEnd"/>
                                 </w:p>
                                 <w:p>
                                   <w:pPr>
@@ -10804,31 +10341,13 @@
                                       <w:szCs w:val="20"/>
                                     </w:rPr>
                                   </w:pPr>
-                                  <w:proofErr w:type="spellStart"/>
                                   <w:r>
                                     <w:rPr>
                                       <w:color w:val="000000"/>
                                       <w:szCs w:val="20"/>
                                     </w:rPr>
-                                    <w:t>password</w:t>
+                                    <w:t>password: pass</w:t>
                                   </w:r>
-                                  <w:proofErr w:type="spellEnd"/>
-                                  <w:r>
-                                    <w:rPr>
-                                      <w:color w:val="000000"/>
-                                      <w:szCs w:val="20"/>
-                                    </w:rPr>
-                                    <w:t xml:space="preserve">: </w:t>
-                                  </w:r>
-                                  <w:proofErr w:type="spellStart"/>
-                                  <w:r>
-                                    <w:rPr>
-                                      <w:color w:val="000000"/>
-                                      <w:szCs w:val="20"/>
-                                    </w:rPr>
-                                    <w:t>pass</w:t>
-                                  </w:r>
-                                  <w:proofErr w:type="spellEnd"/>
                                 </w:p>
                               </w:tc>
                             </w:tr>
@@ -11029,18 +10548,8 @@
                                 <w:color w:val="000000"/>
                                 <w:szCs w:val="20"/>
                               </w:rPr>
-                              <w:t xml:space="preserve">Configuración: </w:t>
+                              <w:t>Configuración: Datasource</w:t>
                             </w:r>
-                            <w:proofErr w:type="spellStart"/>
-                            <w:r>
-                              <w:rPr>
-                                <w:b/>
-                                <w:color w:val="000000"/>
-                                <w:szCs w:val="20"/>
-                              </w:rPr>
-                              <w:t>Datasource</w:t>
-                            </w:r>
-                            <w:proofErr w:type="spellEnd"/>
                           </w:p>
                         </w:tc>
                       </w:tr>
@@ -11270,17 +10779,8 @@
                                 <w:color w:val="000000"/>
                                 <w:szCs w:val="20"/>
                               </w:rPr>
-                              <w:t>Fichero [directorio de despliegue]/WEB-INF/</w:t>
+                              <w:t>Fichero [directorio de despliegue]/WEB-INF/bd.properties</w:t>
                             </w:r>
-                            <w:proofErr w:type="spellStart"/>
-                            <w:r>
-                              <w:rPr>
-                                <w:color w:val="000000"/>
-                                <w:szCs w:val="20"/>
-                              </w:rPr>
-                              <w:t>bd.properties</w:t>
-                            </w:r>
-                            <w:proofErr w:type="spellEnd"/>
                           </w:p>
                         </w:tc>
                       </w:tr>
@@ -11528,39 +11028,20 @@
                                 <w:color w:val="000000"/>
                               </w:rPr>
                             </w:pPr>
-                            <w:proofErr w:type="spellStart"/>
                             <w:r>
                               <w:rPr>
                                 <w:color w:val="000000"/>
                                 <w:szCs w:val="20"/>
                               </w:rPr>
-                              <w:t>cad_conexion</w:t>
+                              <w:t xml:space="preserve">cad_conexion: </w:t>
                             </w:r>
-                            <w:proofErr w:type="spellEnd"/>
-                            <w:r>
-                              <w:rPr>
-                                <w:color w:val="000000"/>
-                                <w:szCs w:val="20"/>
-                              </w:rPr>
-                              <w:t xml:space="preserve">: </w:t>
-                            </w:r>
-                            <w:proofErr w:type="spellStart"/>
                             <w:r>
                               <w:rPr>
                                 <w:rFonts w:ascii="Courier New" w:eastAsia="Courier New" w:hAnsi="Courier New" w:cs="Courier New"/>
                                 <w:color w:val="000000"/>
                                 <w:szCs w:val="20"/>
                               </w:rPr>
-                              <w:t>jdbc:oracle:thin</w:t>
-                            </w:r>
-                            <w:proofErr w:type="spellEnd"/>
-                            <w:r>
-                              <w:rPr>
-                                <w:rFonts w:ascii="Courier New" w:eastAsia="Courier New" w:hAnsi="Courier New" w:cs="Courier New"/>
-                                <w:color w:val="000000"/>
-                                <w:szCs w:val="20"/>
-                              </w:rPr>
-                              <w:t>:@127.0.0.1:1521:MIBD</w:t>
+                              <w:t>jdbc:oracle:thin:@127.0.0.1:1521:MIBD</w:t>
                             </w:r>
                           </w:p>
                           <w:p>
@@ -11580,17 +11061,8 @@
                                 <w:color w:val="000000"/>
                                 <w:szCs w:val="20"/>
                               </w:rPr>
-                              <w:t xml:space="preserve">driver: </w:t>
+                              <w:t>driver: oracle.jdbc.driver.OracleDriver</w:t>
                             </w:r>
-                            <w:proofErr w:type="spellStart"/>
-                            <w:r>
-                              <w:rPr>
-                                <w:color w:val="000000"/>
-                                <w:szCs w:val="20"/>
-                              </w:rPr>
-                              <w:t>oracle.jdbc.driver.OracleDriver</w:t>
-                            </w:r>
-                            <w:proofErr w:type="spellEnd"/>
                           </w:p>
                           <w:p>
                             <w:pPr>
@@ -11609,33 +11081,8 @@
                                 <w:color w:val="000000"/>
                                 <w:szCs w:val="20"/>
                               </w:rPr>
-                              <w:t xml:space="preserve">nombre: </w:t>
+                              <w:t>nombre: jdbc/conexion</w:t>
                             </w:r>
-                            <w:proofErr w:type="spellStart"/>
-                            <w:r>
-                              <w:rPr>
-                                <w:color w:val="000000"/>
-                                <w:szCs w:val="20"/>
-                              </w:rPr>
-                              <w:t>jdbc</w:t>
-                            </w:r>
-                            <w:proofErr w:type="spellEnd"/>
-                            <w:r>
-                              <w:rPr>
-                                <w:color w:val="000000"/>
-                                <w:szCs w:val="20"/>
-                              </w:rPr>
-                              <w:t>/</w:t>
-                            </w:r>
-                            <w:proofErr w:type="spellStart"/>
-                            <w:r>
-                              <w:rPr>
-                                <w:color w:val="000000"/>
-                                <w:szCs w:val="20"/>
-                              </w:rPr>
-                              <w:t>conexion</w:t>
-                            </w:r>
-                            <w:proofErr w:type="spellEnd"/>
                           </w:p>
                           <w:p>
                             <w:pPr>
@@ -11654,17 +11101,8 @@
                                 <w:color w:val="000000"/>
                                 <w:szCs w:val="20"/>
                               </w:rPr>
-                              <w:t xml:space="preserve">usuario: </w:t>
+                              <w:t>usuario: user</w:t>
                             </w:r>
-                            <w:proofErr w:type="spellStart"/>
-                            <w:r>
-                              <w:rPr>
-                                <w:color w:val="000000"/>
-                                <w:szCs w:val="20"/>
-                              </w:rPr>
-                              <w:t>user</w:t>
-                            </w:r>
-                            <w:proofErr w:type="spellEnd"/>
                           </w:p>
                           <w:p>
                             <w:pPr>
@@ -11678,31 +11116,13 @@
                                 <w:szCs w:val="20"/>
                               </w:rPr>
                             </w:pPr>
-                            <w:proofErr w:type="spellStart"/>
                             <w:r>
                               <w:rPr>
                                 <w:color w:val="000000"/>
                                 <w:szCs w:val="20"/>
                               </w:rPr>
-                              <w:t>password</w:t>
+                              <w:t>password: pass</w:t>
                             </w:r>
-                            <w:proofErr w:type="spellEnd"/>
-                            <w:r>
-                              <w:rPr>
-                                <w:color w:val="000000"/>
-                                <w:szCs w:val="20"/>
-                              </w:rPr>
-                              <w:t xml:space="preserve">: </w:t>
-                            </w:r>
-                            <w:proofErr w:type="spellStart"/>
-                            <w:r>
-                              <w:rPr>
-                                <w:color w:val="000000"/>
-                                <w:szCs w:val="20"/>
-                              </w:rPr>
-                              <w:t>pass</w:t>
-                            </w:r>
-                            <w:proofErr w:type="spellEnd"/>
                           </w:p>
                         </w:tc>
                       </w:tr>
@@ -13365,35 +12785,7 @@
               <w:rPr>
                 <w:color w:val="000000"/>
               </w:rPr>
-              <w:t xml:space="preserve">[Ubicación (BBDD, fichero </w:t>
-            </w:r>
-            <w:proofErr w:type="spellStart"/>
-            <w:r>
-              <w:rPr>
-                <w:color w:val="000000"/>
-              </w:rPr>
-              <w:t>xml</w:t>
-            </w:r>
-            <w:proofErr w:type="spellEnd"/>
-            <w:r>
-              <w:rPr>
-                <w:color w:val="000000"/>
-              </w:rPr>
-              <w:t xml:space="preserve">, </w:t>
-            </w:r>
-            <w:proofErr w:type="spellStart"/>
-            <w:r>
-              <w:rPr>
-                <w:color w:val="000000"/>
-              </w:rPr>
-              <w:t>properties</w:t>
-            </w:r>
-            <w:proofErr w:type="spellEnd"/>
-            <w:r>
-              <w:rPr>
-                <w:color w:val="000000"/>
-              </w:rPr>
-              <w:t>...)]</w:t>
+              <w:t>[Ubicación (BBDD, fichero xml, properties...)]</w:t>
             </w:r>
           </w:p>
         </w:tc>
@@ -13492,35 +12884,7 @@
               <w:rPr>
                 <w:color w:val="000000"/>
               </w:rPr>
-              <w:t xml:space="preserve">[Ubicación (BBDD, fichero </w:t>
-            </w:r>
-            <w:proofErr w:type="spellStart"/>
-            <w:r>
-              <w:rPr>
-                <w:color w:val="000000"/>
-              </w:rPr>
-              <w:t>xml</w:t>
-            </w:r>
-            <w:proofErr w:type="spellEnd"/>
-            <w:r>
-              <w:rPr>
-                <w:color w:val="000000"/>
-              </w:rPr>
-              <w:t xml:space="preserve">, </w:t>
-            </w:r>
-            <w:proofErr w:type="spellStart"/>
-            <w:r>
-              <w:rPr>
-                <w:color w:val="000000"/>
-              </w:rPr>
-              <w:t>properties</w:t>
-            </w:r>
-            <w:proofErr w:type="spellEnd"/>
-            <w:r>
-              <w:rPr>
-                <w:color w:val="000000"/>
-              </w:rPr>
-              <w:t>...)]</w:t>
+              <w:t>[Ubicación (BBDD, fichero xml, properties...)]</w:t>
             </w:r>
           </w:p>
         </w:tc>
@@ -13738,21 +13102,7 @@
                               <w:rPr>
                                 <w:color w:val="000000"/>
                               </w:rPr>
-                              <w:t xml:space="preserve">En este apartado de describirán todos los requisitos existentes y las tareas a realizar para la correcta compilación del sistema. Como requisitos generales, deben cumplirse todas las indicaciones referentes a construcción y compilación del software que estén recogidas en la normativa técnica. Es particularmente importante el cumplimiento de todo lo referente a normativa </w:t>
-                            </w:r>
-                            <w:proofErr w:type="spellStart"/>
-                            <w:r>
-                              <w:rPr>
-                                <w:color w:val="000000"/>
-                              </w:rPr>
-                              <w:t>Maven</w:t>
-                            </w:r>
-                            <w:proofErr w:type="spellEnd"/>
-                            <w:r>
-                              <w:rPr>
-                                <w:color w:val="000000"/>
-                              </w:rPr>
-                              <w:t>.</w:t>
+                              <w:t>En este apartado de describirán todos los requisitos existentes y las tareas a realizar para la correcta compilación del sistema. Como requisitos generales, deben cumplirse todas las indicaciones referentes a construcción y compilación del software que estén recogidas en la normativa técnica. Es particularmente importante el cumplimiento de todo lo referente a normativa Maven.</w:t>
                             </w:r>
                           </w:p>
                           <w:p>
@@ -13766,77 +13116,7 @@
                               <w:rPr>
                                 <w:color w:val="000000"/>
                               </w:rPr>
-                              <w:t xml:space="preserve">La información mínima necesaria para la compilación incluye la ubicación de los fuentes, la configuración del proyecto </w:t>
-                            </w:r>
-                            <w:proofErr w:type="spellStart"/>
-                            <w:r>
-                              <w:rPr>
-                                <w:color w:val="000000"/>
-                              </w:rPr>
-                              <w:t>Maven</w:t>
-                            </w:r>
-                            <w:proofErr w:type="spellEnd"/>
-                            <w:r>
-                              <w:rPr>
-                                <w:color w:val="000000"/>
-                              </w:rPr>
-                              <w:t xml:space="preserve"> (</w:t>
-                            </w:r>
-                            <w:proofErr w:type="spellStart"/>
-                            <w:r>
-                              <w:rPr>
-                                <w:color w:val="000000"/>
-                              </w:rPr>
-                              <w:t>profiles</w:t>
-                            </w:r>
-                            <w:proofErr w:type="spellEnd"/>
-                            <w:r>
-                              <w:rPr>
-                                <w:color w:val="000000"/>
-                              </w:rPr>
-                              <w:t xml:space="preserve">, </w:t>
-                            </w:r>
-                            <w:proofErr w:type="spellStart"/>
-                            <w:r>
-                              <w:rPr>
-                                <w:color w:val="000000"/>
-                              </w:rPr>
-                              <w:t>plugins</w:t>
-                            </w:r>
-                            <w:proofErr w:type="spellEnd"/>
-                            <w:r>
-                              <w:rPr>
-                                <w:color w:val="000000"/>
-                              </w:rPr>
-                              <w:t>...), los repositorios a partir de los cuales se obtendrán los recursos necesarios, las dependencias del proyecto y el producto final generado (</w:t>
-                            </w:r>
-                            <w:proofErr w:type="spellStart"/>
-                            <w:r>
-                              <w:rPr>
-                                <w:color w:val="000000"/>
-                              </w:rPr>
-                              <w:t>war</w:t>
-                            </w:r>
-                            <w:proofErr w:type="spellEnd"/>
-                            <w:r>
-                              <w:rPr>
-                                <w:color w:val="000000"/>
-                              </w:rPr>
-                              <w:t xml:space="preserve">, </w:t>
-                            </w:r>
-                            <w:proofErr w:type="spellStart"/>
-                            <w:r>
-                              <w:rPr>
-                                <w:color w:val="000000"/>
-                              </w:rPr>
-                              <w:t>jar</w:t>
-                            </w:r>
-                            <w:proofErr w:type="spellEnd"/>
-                            <w:r>
-                              <w:rPr>
-                                <w:color w:val="000000"/>
-                              </w:rPr>
-                              <w:t>...).</w:t>
+                              <w:t>La información mínima necesaria para la compilación incluye la ubicación de los fuentes, la configuración del proyecto Maven (profiles, plugins...), los repositorios a partir de los cuales se obtendrán los recursos necesarios, las dependencias del proyecto y el producto final generado (war, jar...).</w:t>
                             </w:r>
                           </w:p>
                           <w:p>
@@ -13850,21 +13130,7 @@
                               <w:rPr>
                                 <w:color w:val="000000"/>
                               </w:rPr>
-                              <w:t xml:space="preserve">Finalmente se describirán detalladamente todas las acciones a realizar en el proceso de compilación, desde la obtención de los ficheros fuente hasta la obtención del producto final, pasando </w:t>
-                            </w:r>
-                            <w:proofErr w:type="spellStart"/>
-                            <w:r>
-                              <w:rPr>
-                                <w:color w:val="000000"/>
-                              </w:rPr>
-                              <w:t>pro</w:t>
-                            </w:r>
-                            <w:proofErr w:type="spellEnd"/>
-                            <w:r>
-                              <w:rPr>
-                                <w:color w:val="000000"/>
-                              </w:rPr>
-                              <w:t xml:space="preserve"> la ejecución de comandos de configuración y compilación.</w:t>
+                              <w:t>Finalmente se describirán detalladamente todas las acciones a realizar en el proceso de compilación, desde la obtención de los ficheros fuente hasta la obtención del producto final, pasando pro la ejecución de comandos de configuración y compilación.</w:t>
                             </w:r>
                           </w:p>
                           <w:p>
@@ -13916,21 +13182,7 @@
                         <w:rPr>
                           <w:color w:val="000000"/>
                         </w:rPr>
-                        <w:t xml:space="preserve">En este apartado de describirán todos los requisitos existentes y las tareas a realizar para la correcta compilación del sistema. Como requisitos generales, deben cumplirse todas las indicaciones referentes a construcción y compilación del software que estén recogidas en la normativa técnica. Es particularmente importante el cumplimiento de todo lo referente a normativa </w:t>
-                      </w:r>
-                      <w:proofErr w:type="spellStart"/>
-                      <w:r>
-                        <w:rPr>
-                          <w:color w:val="000000"/>
-                        </w:rPr>
-                        <w:t>Maven</w:t>
-                      </w:r>
-                      <w:proofErr w:type="spellEnd"/>
-                      <w:r>
-                        <w:rPr>
-                          <w:color w:val="000000"/>
-                        </w:rPr>
-                        <w:t>.</w:t>
+                        <w:t>En este apartado de describirán todos los requisitos existentes y las tareas a realizar para la correcta compilación del sistema. Como requisitos generales, deben cumplirse todas las indicaciones referentes a construcción y compilación del software que estén recogidas en la normativa técnica. Es particularmente importante el cumplimiento de todo lo referente a normativa Maven.</w:t>
                       </w:r>
                     </w:p>
                     <w:p>
@@ -13944,77 +13196,7 @@
                         <w:rPr>
                           <w:color w:val="000000"/>
                         </w:rPr>
-                        <w:t xml:space="preserve">La información mínima necesaria para la compilación incluye la ubicación de los fuentes, la configuración del proyecto </w:t>
-                      </w:r>
-                      <w:proofErr w:type="spellStart"/>
-                      <w:r>
-                        <w:rPr>
-                          <w:color w:val="000000"/>
-                        </w:rPr>
-                        <w:t>Maven</w:t>
-                      </w:r>
-                      <w:proofErr w:type="spellEnd"/>
-                      <w:r>
-                        <w:rPr>
-                          <w:color w:val="000000"/>
-                        </w:rPr>
-                        <w:t xml:space="preserve"> (</w:t>
-                      </w:r>
-                      <w:proofErr w:type="spellStart"/>
-                      <w:r>
-                        <w:rPr>
-                          <w:color w:val="000000"/>
-                        </w:rPr>
-                        <w:t>profiles</w:t>
-                      </w:r>
-                      <w:proofErr w:type="spellEnd"/>
-                      <w:r>
-                        <w:rPr>
-                          <w:color w:val="000000"/>
-                        </w:rPr>
-                        <w:t xml:space="preserve">, </w:t>
-                      </w:r>
-                      <w:proofErr w:type="spellStart"/>
-                      <w:r>
-                        <w:rPr>
-                          <w:color w:val="000000"/>
-                        </w:rPr>
-                        <w:t>plugins</w:t>
-                      </w:r>
-                      <w:proofErr w:type="spellEnd"/>
-                      <w:r>
-                        <w:rPr>
-                          <w:color w:val="000000"/>
-                        </w:rPr>
-                        <w:t>...), los repositorios a partir de los cuales se obtendrán los recursos necesarios, las dependencias del proyecto y el producto final generado (</w:t>
-                      </w:r>
-                      <w:proofErr w:type="spellStart"/>
-                      <w:r>
-                        <w:rPr>
-                          <w:color w:val="000000"/>
-                        </w:rPr>
-                        <w:t>war</w:t>
-                      </w:r>
-                      <w:proofErr w:type="spellEnd"/>
-                      <w:r>
-                        <w:rPr>
-                          <w:color w:val="000000"/>
-                        </w:rPr>
-                        <w:t xml:space="preserve">, </w:t>
-                      </w:r>
-                      <w:proofErr w:type="spellStart"/>
-                      <w:r>
-                        <w:rPr>
-                          <w:color w:val="000000"/>
-                        </w:rPr>
-                        <w:t>jar</w:t>
-                      </w:r>
-                      <w:proofErr w:type="spellEnd"/>
-                      <w:r>
-                        <w:rPr>
-                          <w:color w:val="000000"/>
-                        </w:rPr>
-                        <w:t>...).</w:t>
+                        <w:t>La información mínima necesaria para la compilación incluye la ubicación de los fuentes, la configuración del proyecto Maven (profiles, plugins...), los repositorios a partir de los cuales se obtendrán los recursos necesarios, las dependencias del proyecto y el producto final generado (war, jar...).</w:t>
                       </w:r>
                     </w:p>
                     <w:p>
@@ -14028,21 +13210,7 @@
                         <w:rPr>
                           <w:color w:val="000000"/>
                         </w:rPr>
-                        <w:t xml:space="preserve">Finalmente se describirán detalladamente todas las acciones a realizar en el proceso de compilación, desde la obtención de los ficheros fuente hasta la obtención del producto final, pasando </w:t>
-                      </w:r>
-                      <w:proofErr w:type="spellStart"/>
-                      <w:r>
-                        <w:rPr>
-                          <w:color w:val="000000"/>
-                        </w:rPr>
-                        <w:t>pro</w:t>
-                      </w:r>
-                      <w:proofErr w:type="spellEnd"/>
-                      <w:r>
-                        <w:rPr>
-                          <w:color w:val="000000"/>
-                        </w:rPr>
-                        <w:t xml:space="preserve"> la ejecución de comandos de configuración y compilación.</w:t>
+                        <w:t>Finalmente se describirán detalladamente todas las acciones a realizar en el proceso de compilación, desde la obtención de los ficheros fuente hasta la obtención del producto final, pasando pro la ejecución de comandos de configuración y compilación.</w:t>
                       </w:r>
                     </w:p>
                     <w:p>
@@ -15323,21 +14491,7 @@
                               <w:rPr>
                                 <w:color w:val="000000"/>
                               </w:rPr>
-                              <w:t xml:space="preserve">En este apartado se incluye la información de </w:t>
-                            </w:r>
-                            <w:proofErr w:type="gramStart"/>
-                            <w:r>
-                              <w:rPr>
-                                <w:color w:val="000000"/>
-                              </w:rPr>
-                              <w:t>todo los requerimientos previos</w:t>
-                            </w:r>
-                            <w:proofErr w:type="gramEnd"/>
-                            <w:r>
-                              <w:rPr>
-                                <w:color w:val="000000"/>
-                              </w:rPr>
-                              <w:t xml:space="preserve"> al inicio del proceso de instalación. En aquellos casos en los que la información se recoja en otro apartado de este documento, será suficiente incluir una referencia.</w:t>
+                              <w:t>En este apartado se incluye la información de todo los requerimientos previos al inicio del proceso de instalación. En aquellos casos en los que la información se recoja en otro apartado de este documento, será suficiente incluir una referencia.</w:t>
                             </w:r>
                           </w:p>
                           <w:p>
@@ -15441,21 +14595,7 @@
                               <w:rPr>
                                 <w:color w:val="000000"/>
                               </w:rPr>
-                              <w:t xml:space="preserve">Altas necesarias en </w:t>
-                            </w:r>
-                            <w:proofErr w:type="gramStart"/>
-                            <w:r>
-                              <w:rPr>
-                                <w:color w:val="000000"/>
-                              </w:rPr>
-                              <w:t>otra aplicaciones</w:t>
-                            </w:r>
-                            <w:proofErr w:type="gramEnd"/>
-                            <w:r>
-                              <w:rPr>
-                                <w:color w:val="000000"/>
-                              </w:rPr>
-                              <w:t xml:space="preserve"> (siempre si son previas a la instalación del producto).</w:t>
+                              <w:t>Altas necesarias en otra aplicaciones (siempre si son previas a la instalación del producto).</w:t>
                             </w:r>
                           </w:p>
                           <w:p>
@@ -15529,21 +14669,7 @@
                         <w:rPr>
                           <w:color w:val="000000"/>
                         </w:rPr>
-                        <w:t xml:space="preserve">En este apartado se incluye la información de </w:t>
-                      </w:r>
-                      <w:proofErr w:type="gramStart"/>
-                      <w:r>
-                        <w:rPr>
-                          <w:color w:val="000000"/>
-                        </w:rPr>
-                        <w:t>todo los requerimientos previos</w:t>
-                      </w:r>
-                      <w:proofErr w:type="gramEnd"/>
-                      <w:r>
-                        <w:rPr>
-                          <w:color w:val="000000"/>
-                        </w:rPr>
-                        <w:t xml:space="preserve"> al inicio del proceso de instalación. En aquellos casos en los que la información se recoja en otro apartado de este documento, será suficiente incluir una referencia.</w:t>
+                        <w:t>En este apartado se incluye la información de todo los requerimientos previos al inicio del proceso de instalación. En aquellos casos en los que la información se recoja en otro apartado de este documento, será suficiente incluir una referencia.</w:t>
                       </w:r>
                     </w:p>
                     <w:p>
@@ -15647,21 +14773,7 @@
                         <w:rPr>
                           <w:color w:val="000000"/>
                         </w:rPr>
-                        <w:t xml:space="preserve">Altas necesarias en </w:t>
-                      </w:r>
-                      <w:proofErr w:type="gramStart"/>
-                      <w:r>
-                        <w:rPr>
-                          <w:color w:val="000000"/>
-                        </w:rPr>
-                        <w:t>otra aplicaciones</w:t>
-                      </w:r>
-                      <w:proofErr w:type="gramEnd"/>
-                      <w:r>
-                        <w:rPr>
-                          <w:color w:val="000000"/>
-                        </w:rPr>
-                        <w:t xml:space="preserve"> (siempre si son previas a la instalación del producto).</w:t>
+                        <w:t>Altas necesarias en otra aplicaciones (siempre si son previas a la instalación del producto).</w:t>
                       </w:r>
                     </w:p>
                     <w:p>
@@ -15805,35 +14917,7 @@
                               <w:rPr>
                                 <w:color w:val="000000"/>
                               </w:rPr>
-                              <w:t xml:space="preserve">En este apartado se incluirá una descripción detallada y completa y en orden secuencial de todas las tareas que hay que realizar. Para cada acción, se deberá indicar claramente tipo de acción (configuración copia de ficheros, despliegue...), los componentes implicados (fichero </w:t>
-                            </w:r>
-                            <w:proofErr w:type="spellStart"/>
-                            <w:r>
-                              <w:rPr>
-                                <w:color w:val="000000"/>
-                              </w:rPr>
-                              <w:t>war</w:t>
-                            </w:r>
-                            <w:proofErr w:type="spellEnd"/>
-                            <w:r>
-                              <w:rPr>
-                                <w:color w:val="000000"/>
-                              </w:rPr>
-                              <w:t xml:space="preserve">, scripts de base </w:t>
-                            </w:r>
-                            <w:proofErr w:type="spellStart"/>
-                            <w:r>
-                              <w:rPr>
-                                <w:color w:val="000000"/>
-                              </w:rPr>
-                              <w:t>da</w:t>
-                            </w:r>
-                            <w:proofErr w:type="spellEnd"/>
-                            <w:r>
-                              <w:rPr>
-                                <w:color w:val="000000"/>
-                              </w:rPr>
-                              <w:t xml:space="preserve"> datos...) y los permisos necesarios para llevar a cabo la acción (permisos de administración en el servidor de aplicaciones, propietario del esquema de base de datos...).</w:t>
+                              <w:t>En este apartado se incluirá una descripción detallada y completa y en orden secuencial de todas las tareas que hay que realizar. Para cada acción, se deberá indicar claramente tipo de acción (configuración copia de ficheros, despliegue...), los componentes implicados (fichero war, scripts de base da datos...) y los permisos necesarios para llevar a cabo la acción (permisos de administración en el servidor de aplicaciones, propietario del esquema de base de datos...).</w:t>
                             </w:r>
                           </w:p>
                           <w:p>
@@ -15899,35 +14983,7 @@
                         <w:rPr>
                           <w:color w:val="000000"/>
                         </w:rPr>
-                        <w:t xml:space="preserve">En este apartado se incluirá una descripción detallada y completa y en orden secuencial de todas las tareas que hay que realizar. Para cada acción, se deberá indicar claramente tipo de acción (configuración copia de ficheros, despliegue...), los componentes implicados (fichero </w:t>
-                      </w:r>
-                      <w:proofErr w:type="spellStart"/>
-                      <w:r>
-                        <w:rPr>
-                          <w:color w:val="000000"/>
-                        </w:rPr>
-                        <w:t>war</w:t>
-                      </w:r>
-                      <w:proofErr w:type="spellEnd"/>
-                      <w:r>
-                        <w:rPr>
-                          <w:color w:val="000000"/>
-                        </w:rPr>
-                        <w:t xml:space="preserve">, scripts de base </w:t>
-                      </w:r>
-                      <w:proofErr w:type="spellStart"/>
-                      <w:r>
-                        <w:rPr>
-                          <w:color w:val="000000"/>
-                        </w:rPr>
-                        <w:t>da</w:t>
-                      </w:r>
-                      <w:proofErr w:type="spellEnd"/>
-                      <w:r>
-                        <w:rPr>
-                          <w:color w:val="000000"/>
-                        </w:rPr>
-                        <w:t xml:space="preserve"> datos...) y los permisos necesarios para llevar a cabo la acción (permisos de administración en el servidor de aplicaciones, propietario del esquema de base de datos...).</w:t>
+                        <w:t>En este apartado se incluirá una descripción detallada y completa y en orden secuencial de todas las tareas que hay que realizar. Para cada acción, se deberá indicar claramente tipo de acción (configuración copia de ficheros, despliegue...), los componentes implicados (fichero war, scripts de base da datos...) y los permisos necesarios para llevar a cabo la acción (permisos de administración en el servidor de aplicaciones, propietario del esquema de base de datos...).</w:t>
                       </w:r>
                     </w:p>
                     <w:p>
@@ -19281,7 +18337,7 @@
         <w:rFonts w:hint="eastAsia"/>
         <w:noProof/>
       </w:rPr>
-      <w:t>2</w:t>
+      <w:t>4</w:t>
     </w:r>
     <w:r>
       <w:fldChar w:fldCharType="end"/>
@@ -19501,19 +18557,8 @@
               <w:bCs/>
               <w:szCs w:val="20"/>
             </w:rPr>
-            <w:t xml:space="preserve">Manual de </w:t>
+            <w:t>Manual de Instalaci</w:t>
           </w:r>
-          <w:proofErr w:type="spellStart"/>
-          <w:r>
-            <w:rPr>
-              <w:rFonts w:ascii="Eras Bk BT" w:hAnsi="Eras Bk BT" w:hint="eastAsia"/>
-              <w:b/>
-              <w:bCs/>
-              <w:szCs w:val="20"/>
-            </w:rPr>
-            <w:t>Instalaci</w:t>
-          </w:r>
-          <w:proofErr w:type="spellEnd"/>
           <w:r>
             <w:rPr>
               <w:rFonts w:ascii="Eras Bk BT" w:hAnsi="Eras Bk BT" w:hint="eastAsia"/>

</xml_diff>